<commit_message>
ajout des fihciers système avec le main.c qui fonctionne pour l exercice 1
</commit_message>
<xml_diff>
--- a/Annee2/S3/R3_10_Gestion/TD2.docx
+++ b/Annee2/S3/R3_10_Gestion/TD2.docx
@@ -86,9 +86,11 @@
             <w:tcW w:w="634" w:type="dxa"/>
           </w:tcPr>
           <w:p>
+            <w:proofErr w:type="gramStart"/>
             <w:r>
               <w:t>x</w:t>
             </w:r>
+            <w:proofErr w:type="gramEnd"/>
           </w:p>
         </w:tc>
       </w:tr>
@@ -114,9 +116,11 @@
             <w:tcW w:w="634" w:type="dxa"/>
           </w:tcPr>
           <w:p>
+            <w:proofErr w:type="gramStart"/>
             <w:r>
               <w:t>x</w:t>
             </w:r>
+            <w:proofErr w:type="gramEnd"/>
           </w:p>
         </w:tc>
       </w:tr>
@@ -142,9 +146,11 @@
             <w:tcW w:w="634" w:type="dxa"/>
           </w:tcPr>
           <w:p>
+            <w:proofErr w:type="gramStart"/>
             <w:r>
               <w:t>x</w:t>
             </w:r>
+            <w:proofErr w:type="gramEnd"/>
           </w:p>
         </w:tc>
       </w:tr>
@@ -164,9 +170,11 @@
             <w:tcW w:w="708" w:type="dxa"/>
           </w:tcPr>
           <w:p>
+            <w:proofErr w:type="gramStart"/>
             <w:r>
               <w:t>x</w:t>
             </w:r>
+            <w:proofErr w:type="gramEnd"/>
           </w:p>
         </w:tc>
         <w:tc>
@@ -211,7 +219,15 @@
           </w:tcPr>
           <w:p>
             <w:r>
-              <w:t>La zone d'incertitude est une zone de non pouvoir.</w:t>
+              <w:t xml:space="preserve">La zone d'incertitude est une zone de </w:t>
+            </w:r>
+            <w:proofErr w:type="gramStart"/>
+            <w:r>
+              <w:t>non pouvoir</w:t>
+            </w:r>
+            <w:proofErr w:type="gramEnd"/>
+            <w:r>
+              <w:t>.</w:t>
             </w:r>
           </w:p>
         </w:tc>
@@ -226,9 +242,11 @@
             <w:tcW w:w="634" w:type="dxa"/>
           </w:tcPr>
           <w:p>
+            <w:proofErr w:type="gramStart"/>
             <w:r>
               <w:t>x</w:t>
             </w:r>
+            <w:proofErr w:type="gramEnd"/>
           </w:p>
         </w:tc>
       </w:tr>
@@ -254,9 +272,11 @@
             <w:tcW w:w="634" w:type="dxa"/>
           </w:tcPr>
           <w:p>
+            <w:proofErr w:type="gramStart"/>
             <w:r>
               <w:t>x</w:t>
             </w:r>
+            <w:proofErr w:type="gramEnd"/>
           </w:p>
         </w:tc>
       </w:tr>
@@ -282,9 +302,11 @@
             <w:tcW w:w="634" w:type="dxa"/>
           </w:tcPr>
           <w:p>
+            <w:proofErr w:type="gramStart"/>
             <w:r>
               <w:t>x</w:t>
             </w:r>
+            <w:proofErr w:type="gramEnd"/>
           </w:p>
         </w:tc>
       </w:tr>
@@ -317,6 +339,20 @@
       <w:pPr>
         <w:pStyle w:val="Paragraphedeliste"/>
       </w:pPr>
+      <w:r>
+        <w:t>Plus couleurs au niveau du paragraphe</w:t>
+      </w:r>
+      <w:r>
+        <w:t>. L’ouvrier chargé de la maintenance a une zone d’incertitude car il maitrise une technologie donc bénéficie de ce pouvoir. LE directeur de l’usine a une autorité rationnelle légale d</w:t>
+      </w:r>
+      <w:r>
+        <w:t xml:space="preserve">û à son poste. </w:t>
+      </w:r>
+    </w:p>
+    <w:p>
+      <w:pPr>
+        <w:pStyle w:val="Paragraphedeliste"/>
+      </w:pPr>
     </w:p>
     <w:p>
       <w:pPr>
@@ -333,21 +369,21 @@
     <w:p>
       <w:pPr>
         <w:pStyle w:val="Paragraphedeliste"/>
-        <w:numPr>
-          <w:ilvl w:val="0"/>
-          <w:numId w:val="3"/>
-        </w:numPr>
-        <w:rPr>
-          <w:rStyle w:val="Accentuation"/>
-          <w:i w:val="0"/>
-        </w:rPr>
-      </w:pPr>
-      <w:r>
-        <w:rPr>
-          <w:rStyle w:val="Accentuation"/>
-          <w:i w:val="0"/>
-        </w:rPr>
-        <w:t>Après avoir lu le document 3, exposer les relations de pouvoir entre les acteurs de ce groupe.</w:t>
+      </w:pPr>
+      <w:r>
+        <w:t xml:space="preserve">Tout d’abord </w:t>
+      </w:r>
+      <w:r>
+        <w:t>sa fortune personnelle</w:t>
+      </w:r>
+      <w:r>
+        <w:t xml:space="preserve">, sa </w:t>
+      </w:r>
+      <w:r>
+        <w:t>capacité</w:t>
+      </w:r>
+      <w:r>
+        <w:t xml:space="preserve"> de communication, son autorité traditionnelle, le fait qu’il soit dirigeant d’un grand groupe qui incite d’autres dirigeants à l’écouter </w:t>
       </w:r>
     </w:p>
     <w:p>
@@ -357,16 +393,47 @@
           <w:ilvl w:val="0"/>
           <w:numId w:val="3"/>
         </w:numPr>
-      </w:pPr>
-      <w:r>
-        <w:t xml:space="preserve">Après avoir lu le document 4, </w:t>
-      </w:r>
-      <w:r>
-        <w:rPr>
-          <w:rStyle w:val="Accentuation"/>
-          <w:i w:val="0"/>
-        </w:rPr>
-        <w:t>exposer les relations de pouvoir entre les acteurs du groupe Renault.</w:t>
+        <w:rPr>
+          <w:rStyle w:val="Accentuation"/>
+          <w:i w:val="0"/>
+        </w:rPr>
+      </w:pPr>
+      <w:r>
+        <w:rPr>
+          <w:rStyle w:val="Accentuation"/>
+          <w:i w:val="0"/>
+        </w:rPr>
+        <w:t>Après avoir lu le document 3, exposer les relations de pouvoir entre les acteurs de ce groupe.</w:t>
+      </w:r>
+    </w:p>
+    <w:p>
+      <w:pPr>
+        <w:pStyle w:val="Paragraphedeliste"/>
+        <w:rPr>
+          <w:rStyle w:val="Accentuation"/>
+          <w:i w:val="0"/>
+        </w:rPr>
+      </w:pPr>
+      <w:r>
+        <w:rPr>
+          <w:rStyle w:val="Accentuation"/>
+          <w:i w:val="0"/>
+        </w:rPr>
+        <w:t xml:space="preserve">Le directeur a </w:t>
+      </w:r>
+      <w:r>
+        <w:rPr>
+          <w:rStyle w:val="Accentuation"/>
+          <w:i w:val="0"/>
+        </w:rPr>
+        <w:t xml:space="preserve">une statue charismatique, un système de pouvoir. Ce pouvoir vient d’une autorité rationnelle légale dû à son statut de chef. L’ancien chef, </w:t>
+      </w:r>
+      <w:r>
+        <w:rPr>
+          <w:rStyle w:val="Accentuation"/>
+          <w:i w:val="0"/>
+        </w:rPr>
+        <w:t xml:space="preserve">fait preuve de leadership </w:t>
       </w:r>
     </w:p>
     <w:p>
@@ -376,12 +443,91 @@
           <w:ilvl w:val="0"/>
           <w:numId w:val="3"/>
         </w:numPr>
-      </w:pPr>
-      <w:r>
-        <w:t xml:space="preserve">Après avoir lu le document 5, </w:t>
-      </w:r>
-      <w:r>
-        <w:t>Analyser comment l'autonomie est gérée dans le télétravail.</w:t>
+        <w:rPr>
+          <w:rStyle w:val="Accentuation"/>
+          <w:i w:val="0"/>
+          <w:iCs w:val="0"/>
+        </w:rPr>
+      </w:pPr>
+      <w:r>
+        <w:t xml:space="preserve">Après avoir lu le document 4, </w:t>
+      </w:r>
+      <w:r>
+        <w:rPr>
+          <w:rStyle w:val="Accentuation"/>
+          <w:i w:val="0"/>
+        </w:rPr>
+        <w:t>exposer les relations de pouvoir entre les acteurs du groupe Renault.</w:t>
+      </w:r>
+    </w:p>
+    <w:p>
+      <w:pPr>
+        <w:pStyle w:val="Paragraphedeliste"/>
+      </w:pPr>
+      <w:r>
+        <w:rPr>
+          <w:rStyle w:val="Accentuation"/>
+          <w:i w:val="0"/>
+        </w:rPr>
+        <w:t xml:space="preserve">Il a </w:t>
+      </w:r>
+      <w:r>
+        <w:rPr>
+          <w:rStyle w:val="Accentuation"/>
+          <w:i w:val="0"/>
+        </w:rPr>
+        <w:t>reçu</w:t>
+      </w:r>
+      <w:r>
+        <w:rPr>
+          <w:rStyle w:val="Accentuation"/>
+          <w:i w:val="0"/>
+        </w:rPr>
+        <w:t xml:space="preserve"> à forcer la décision</w:t>
+      </w:r>
+      <w:r>
+        <w:rPr>
+          <w:rStyle w:val="Accentuation"/>
+          <w:i w:val="0"/>
+        </w:rPr>
+        <w:t xml:space="preserve"> par le conseil d’</w:t>
+      </w:r>
+      <w:r>
+        <w:rPr>
+          <w:rStyle w:val="Accentuation"/>
+          <w:i w:val="0"/>
+        </w:rPr>
+        <w:t>administration</w:t>
+      </w:r>
+      <w:r>
+        <w:rPr>
+          <w:rStyle w:val="Accentuation"/>
+          <w:i w:val="0"/>
+        </w:rPr>
+        <w:t xml:space="preserve"> malgré le refus des </w:t>
+      </w:r>
+      <w:r>
+        <w:rPr>
+          <w:rStyle w:val="Accentuation"/>
+          <w:i w:val="0"/>
+        </w:rPr>
+        <w:t xml:space="preserve">actionnaires. Il a un certain leadership car il a réussi </w:t>
+      </w:r>
+      <w:proofErr w:type="gramStart"/>
+      <w:r>
+        <w:rPr>
+          <w:rStyle w:val="Accentuation"/>
+          <w:i w:val="0"/>
+        </w:rPr>
+        <w:t>a</w:t>
+      </w:r>
+      <w:proofErr w:type="gramEnd"/>
+      <w:r>
+        <w:rPr>
+          <w:rStyle w:val="Accentuation"/>
+          <w:i w:val="0"/>
+        </w:rPr>
+        <w:t xml:space="preserve"> influencer le conseil d’administration sans leur donnée d’ordre</w:t>
       </w:r>
     </w:p>
     <w:p>
@@ -393,6 +539,29 @@
         </w:numPr>
       </w:pPr>
       <w:r>
+        <w:t xml:space="preserve">Après avoir lu le document 5, </w:t>
+      </w:r>
+      <w:r>
+        <w:t>Analyser comment l'autonomie est gérée dans le télétravail.</w:t>
+      </w:r>
+    </w:p>
+    <w:p>
+      <w:pPr>
+        <w:pStyle w:val="Paragraphedeliste"/>
+      </w:pPr>
+      <w:r>
+        <w:t>Il faut contrôler le coup du contrôle et du non-contrôle. Sans contrôle peut implique de la fraude et quelle est son cout</w:t>
+      </w:r>
+    </w:p>
+    <w:p>
+      <w:pPr>
+        <w:pStyle w:val="Paragraphedeliste"/>
+        <w:numPr>
+          <w:ilvl w:val="0"/>
+          <w:numId w:val="3"/>
+        </w:numPr>
+      </w:pPr>
+      <w:r>
         <w:t>Après avoir lu le document 6 répondre aux questions suivantes</w:t>
       </w:r>
     </w:p>
@@ -404,8 +573,16 @@
           <w:numId w:val="4"/>
         </w:numPr>
       </w:pPr>
-      <w:r>
-        <w:t>identifier les sources de pouvoir au MDA.</w:t>
+      <w:proofErr w:type="gramStart"/>
+      <w:r>
+        <w:t>identifier</w:t>
+      </w:r>
+      <w:proofErr w:type="gramEnd"/>
+      <w:r>
+        <w:t xml:space="preserve"> les sources de pouvoir au MDA.</w:t>
+      </w:r>
+      <w:r>
+        <w:t xml:space="preserve"> </w:t>
       </w:r>
     </w:p>
     <w:p>
@@ -468,7 +645,10 @@
     </w:p>
     <w:p>
       <w:r>
-        <w:t>Il s'agit d'abord de définir les termes puis de différencier:</w:t>
+        <w:t xml:space="preserve">Il s'agit d'abord de définir les termes puis de </w:t>
+      </w:r>
+      <w:r>
+        <w:t>différencier :</w:t>
       </w:r>
     </w:p>
     <w:p>
@@ -479,8 +659,13 @@
           <w:numId w:val="1"/>
         </w:numPr>
       </w:pPr>
-      <w:r>
-        <w:t>les ordres qui sont imposés avec un système de sanction (pouvoir);</w:t>
+      <w:proofErr w:type="gramStart"/>
+      <w:r>
+        <w:t>les</w:t>
+      </w:r>
+      <w:proofErr w:type="gramEnd"/>
+      <w:r>
+        <w:t xml:space="preserve"> ordres qui sont imposés avec un système de sanction (pouvoir);</w:t>
       </w:r>
     </w:p>
     <w:p>
@@ -491,8 +676,13 @@
           <w:numId w:val="1"/>
         </w:numPr>
       </w:pPr>
-      <w:r>
-        <w:t>les ordres acceptés volontairement (autorité);</w:t>
+      <w:proofErr w:type="gramStart"/>
+      <w:r>
+        <w:t>les</w:t>
+      </w:r>
+      <w:proofErr w:type="gramEnd"/>
+      <w:r>
+        <w:t xml:space="preserve"> ordres acceptés volontairement (autorité);</w:t>
       </w:r>
     </w:p>
     <w:p>
@@ -503,13 +693,27 @@
           <w:numId w:val="1"/>
         </w:numPr>
       </w:pPr>
-      <w:r>
-        <w:t>l'influence interpersonnelle d'un individu en l'absence d'ordres donnés (leadership).</w:t>
-      </w:r>
-    </w:p>
-    <w:p>
-      <w:r>
-        <w:t>Partir de la distinction précédente, trouvez comment ces positions sont distribuées, en vous appuyant notamment sur tes caractéristiques du fonctionnement d'une organisation (ex.: sa taille, sa culture, son histoire, ses technologies, ses chefs, etc.).</w:t>
+      <w:proofErr w:type="gramStart"/>
+      <w:r>
+        <w:t>l'influence</w:t>
+      </w:r>
+      <w:proofErr w:type="gramEnd"/>
+      <w:r>
+        <w:t xml:space="preserve"> interpersonnelle d'un individu en l'absence d'ordres donnés (leadership).</w:t>
+      </w:r>
+    </w:p>
+    <w:p>
+      <w:r>
+        <w:lastRenderedPageBreak/>
+        <w:t>Partir de la distinction précédente, trouvez comment ces positions sont distribuées, en vous appuyant notamment sur tes caractéristiques du fonctionnement d'une organisation (</w:t>
+      </w:r>
+      <w:proofErr w:type="gramStart"/>
+      <w:r>
+        <w:t>ex.:</w:t>
+      </w:r>
+      <w:proofErr w:type="gramEnd"/>
+      <w:r>
+        <w:t xml:space="preserve"> sa taille, sa culture, son histoire, ses technologies, ses chefs, etc.).</w:t>
       </w:r>
     </w:p>
     <w:p>
@@ -536,28 +740,90 @@
         <w:pStyle w:val="Titre1"/>
       </w:pPr>
       <w:r>
-        <w:lastRenderedPageBreak/>
-        <w:t>Document n°1 : Chocol'Ah</w:t>
-      </w:r>
+        <w:t xml:space="preserve">Document n°1 : </w:t>
+      </w:r>
+      <w:proofErr w:type="spellStart"/>
+      <w:r>
+        <w:t>Chocol'Ah</w:t>
+      </w:r>
+      <w:proofErr w:type="spellEnd"/>
     </w:p>
     <w:p>
       <w:pPr>
         <w:jc w:val="both"/>
       </w:pPr>
       <w:r>
-        <w:t xml:space="preserve">Sur une ligne de production de l'entreprise Chocol'Ah produisant des chocolats travaillent 10 </w:t>
-      </w:r>
-      <w:r>
-        <w:t>salariés. Le responsable de la l</w:t>
-      </w:r>
-      <w:r>
-        <w:t xml:space="preserve">igne fixe la cadence en début de journée : vitesse de la ligne, fréquence et durée des pauses. Nouvellement arrivé dans l'entreprise, il n'a pas manqué de susciter la sympathie du reste de l'équipe. En effet, ce manager tient compte des soucis personnels dans l'organisation du travail et n'hésite pas à encourager ses subordonnés. En outre, il a régulièrement un mot gentil pour chacun. Les salariés de la ligne de production s'adonnent à leur tâche volontairement, avec une énergie rare. Sa personnalité emporte l'adhésion. Lorsque </w:t>
-      </w:r>
-      <w:r>
+        <w:t xml:space="preserve">Sur une ligne de production de l'entreprise </w:t>
+      </w:r>
+      <w:proofErr w:type="spellStart"/>
+      <w:r>
+        <w:t>Chocol'Ah</w:t>
+      </w:r>
+      <w:proofErr w:type="spellEnd"/>
+      <w:r>
+        <w:t xml:space="preserve"> produisant des chocolats travaillent 10 </w:t>
+      </w:r>
+      <w:r>
+        <w:t xml:space="preserve">salariés. Le responsable de la </w:t>
+      </w:r>
+      <w:r>
+        <w:rPr>
+          <w:highlight w:val="yellow"/>
+        </w:rPr>
         <w:t>l</w:t>
       </w:r>
       <w:r>
-        <w:t>a ligne de production tombe en panne, un ouvrier en charge de ta maintenance intervient. Cet ouvrier est le seul à savoir réparer la ligne, si bien que personne ne peut avoir d'influence sur l'organisation de son travail. Le responsable de l'usine, sous les ordres duquel l'ouvrier en charge de la maintenance se-situe, n'a pas les moyens de le forcer à accélérer son travail.</w:t>
+        <w:rPr>
+          <w:highlight w:val="yellow"/>
+        </w:rPr>
+        <w:t>igne fixe la cadence en début de journée</w:t>
+      </w:r>
+      <w:r>
+        <w:t xml:space="preserve"> : </w:t>
+      </w:r>
+      <w:r>
+        <w:rPr>
+          <w:highlight w:val="yellow"/>
+        </w:rPr>
+        <w:t>vitesse de la ligne, fréquence et durée des pauses.</w:t>
+      </w:r>
+      <w:r>
+        <w:t xml:space="preserve"> Nouvellement arrivé dans l'entreprise, il n'a pas manqué de susciter la sympathie du reste de l'équipe. En effet, ce manager tient compte des soucis personnels dans l'organisation du travail et n'hésite pas à encourager ses subordonnés. En outre, il a régulièrement un mot gentil pour chacun. Les salariés de la ligne de production s'adonnent à leur tâche volontairement, avec une énergie rare. Sa personnalité emporte l'adhésion. Lorsque </w:t>
+      </w:r>
+      <w:r>
+        <w:t>l</w:t>
+      </w:r>
+      <w:r>
+        <w:t xml:space="preserve">a ligne de production tombe en panne, un ouvrier en charge de ta maintenance intervient. Cet ouvrier est le seul à savoir réparer la ligne, si bien que personne ne peut avoir d'influence sur l'organisation de son travail. </w:t>
+      </w:r>
+      <w:r>
+        <w:rPr>
+          <w:highlight w:val="magenta"/>
+        </w:rPr>
+        <w:t>Le responsable de l'usine,</w:t>
+      </w:r>
+      <w:r>
+        <w:t xml:space="preserve"> sous les ordres duquel l'ouvrier en charge de la maintenance se-situe, n'a pas les moyens de le forcer à accélérer son travail.</w:t>
+      </w:r>
+    </w:p>
+    <w:p>
+      <w:pPr>
+        <w:jc w:val="both"/>
+      </w:pPr>
+      <w:r>
+        <w:rPr>
+          <w:highlight w:val="yellow"/>
+        </w:rPr>
+        <w:t>Charismatique,</w:t>
+      </w:r>
+      <w:r>
+        <w:t xml:space="preserve"> traditionnelle, </w:t>
+      </w:r>
+      <w:r>
+        <w:rPr>
+          <w:highlight w:val="magenta"/>
+        </w:rPr>
+        <w:t>relationnelle-légale</w:t>
       </w:r>
     </w:p>
     <w:p>
@@ -676,6 +942,7 @@
         <w:jc w:val="both"/>
       </w:pPr>
       <w:r>
+        <w:lastRenderedPageBreak/>
         <w:t>Pour montrer sa détermination, « l'héritier » a abandonné la plupart de ses autres mandats : il a confié la présidence de sa holding familiale à son fils Cyrille et celle du publicitaire Havas à un autre de ses quatre enfants, Yannick. Il a également renoncé à la vice-présidence de l'assureur italien Generali, où il avait pourtant mis des années à se faire accepter. [...]</w:t>
       </w:r>
     </w:p>
@@ -700,7 +967,35 @@
         <w:rPr>
           <w:rStyle w:val="Accentuation"/>
         </w:rPr>
-        <w:t>C. Pietralunga et A. Piquait, «Chronique de la prise de pouvoir de Vincent Bolloré chez</w:t>
+        <w:t xml:space="preserve">C. </w:t>
+      </w:r>
+      <w:proofErr w:type="spellStart"/>
+      <w:r>
+        <w:rPr>
+          <w:rStyle w:val="Accentuation"/>
+        </w:rPr>
+        <w:t>Pietralunga</w:t>
+      </w:r>
+      <w:proofErr w:type="spellEnd"/>
+      <w:r>
+        <w:rPr>
+          <w:rStyle w:val="Accentuation"/>
+        </w:rPr>
+        <w:t xml:space="preserve"> et A. Piquait,</w:t>
+      </w:r>
+      <w:proofErr w:type="gramStart"/>
+      <w:r>
+        <w:rPr>
+          <w:rStyle w:val="Accentuation"/>
+        </w:rPr>
+        <w:t xml:space="preserve"> «Chronique</w:t>
+      </w:r>
+      <w:proofErr w:type="gramEnd"/>
+      <w:r>
+        <w:rPr>
+          <w:rStyle w:val="Accentuation"/>
+        </w:rPr>
+        <w:t xml:space="preserve"> de la prise de pouvoir de Vincent Bolloré chez</w:t>
       </w:r>
     </w:p>
     <w:p>
@@ -731,7 +1026,6 @@
           <w:rStyle w:val="Accentuation"/>
           <w:i w:val="0"/>
         </w:rPr>
-        <w:lastRenderedPageBreak/>
         <w:t>Document 3 : Le travail de groupe</w:t>
       </w:r>
     </w:p>
@@ -879,7 +1173,23 @@
           <w:rStyle w:val="Accentuation"/>
           <w:i w:val="0"/>
         </w:rPr>
-        <w:t>Lors de l'assemblée générale, Pierre-Henri Leroy, le fondateur de Proxinvest, société de conseil aux actionnaires, a ouvertement critiqué la</w:t>
+        <w:t xml:space="preserve">Lors de l'assemblée générale, Pierre-Henri Leroy, le fondateur de </w:t>
+      </w:r>
+      <w:proofErr w:type="spellStart"/>
+      <w:r>
+        <w:rPr>
+          <w:rStyle w:val="Accentuation"/>
+          <w:i w:val="0"/>
+        </w:rPr>
+        <w:t>Proxinvest</w:t>
+      </w:r>
+      <w:proofErr w:type="spellEnd"/>
+      <w:r>
+        <w:rPr>
+          <w:rStyle w:val="Accentuation"/>
+          <w:i w:val="0"/>
+        </w:rPr>
+        <w:t>, société de conseil aux actionnaires, a ouvertement critiqué la</w:t>
       </w:r>
       <w:r>
         <w:rPr>
@@ -1032,7 +1342,21 @@
         <w:rPr>
           <w:rStyle w:val="Accentuation"/>
         </w:rPr>
-        <w:t xml:space="preserve">D’après A. Gouzik, « La rémunération de Carlos Ghosn, confirmée malgré le vote sanction des actionnaires », </w:t>
+        <w:t xml:space="preserve">D’après A. </w:t>
+      </w:r>
+      <w:proofErr w:type="spellStart"/>
+      <w:r>
+        <w:rPr>
+          <w:rStyle w:val="Accentuation"/>
+        </w:rPr>
+        <w:t>Gouzik</w:t>
+      </w:r>
+      <w:proofErr w:type="spellEnd"/>
+      <w:r>
+        <w:rPr>
+          <w:rStyle w:val="Accentuation"/>
+        </w:rPr>
+        <w:t xml:space="preserve">, « La rémunération de Carlos Ghosn, confirmée malgré le vote sanction des actionnaires », </w:t>
       </w:r>
       <w:hyperlink r:id="rId8" w:history="1">
         <w:r>
@@ -1057,7 +1381,15 @@
         <w:t xml:space="preserve">Document n°5 </w:t>
       </w:r>
       <w:r>
-        <w:t>Mise en pratique corrigée: le télétravail</w:t>
+        <w:t xml:space="preserve">Mise en pratique </w:t>
+      </w:r>
+      <w:proofErr w:type="gramStart"/>
+      <w:r>
+        <w:t>corrigée:</w:t>
+      </w:r>
+      <w:proofErr w:type="gramEnd"/>
+      <w:r>
+        <w:t xml:space="preserve"> le télétravail</w:t>
       </w:r>
     </w:p>
     <w:p>
@@ -1095,7 +1427,11 @@
         <w:t>a journée et se sen</w:t>
       </w:r>
       <w:r>
-        <w:t>tent stressés de devoir répondre le plus rapidement possible aux mails envoyés par leur supérieur hiérarchique pour témoigner de leur investiss</w:t>
+        <w:t xml:space="preserve">tent stressés de devoir répondre le plus rapidement possible aux mails envoyés par </w:t>
+      </w:r>
+      <w:r>
+        <w:lastRenderedPageBreak/>
+        <w:t>leur supérieur hiérarchique pour témoigner de leur investiss</w:t>
       </w:r>
       <w:r>
         <w:t>ement dans l</w:t>
@@ -2202,6 +2538,7 @@
   <w:style w:type="character" w:default="1" w:styleId="Policepardfaut">
     <w:name w:val="Default Paragraph Font"/>
     <w:uiPriority w:val="1"/>
+    <w:semiHidden/>
     <w:unhideWhenUsed/>
   </w:style>
   <w:style w:type="table" w:default="1" w:styleId="TableauNormal">
@@ -2619,18 +2956,18 @@
 </file>
 
 <file path=customXml/item1.xml><?xml version="1.0" encoding="utf-8"?>
+<p:properties xmlns:p="http://schemas.microsoft.com/office/2006/metadata/properties" xmlns:xsi="http://www.w3.org/2001/XMLSchema-instance" xmlns:pc="http://schemas.microsoft.com/office/infopath/2007/PartnerControls">
+  <documentManagement/>
+</p:properties>
+</file>
+
+<file path=customXml/item2.xml><?xml version="1.0" encoding="utf-8"?>
 <?mso-contentType ?>
 <FormTemplates xmlns="http://schemas.microsoft.com/sharepoint/v3/contenttype/forms">
   <Display>DocumentLibraryForm</Display>
   <Edit>DocumentLibraryForm</Edit>
   <New>DocumentLibraryForm</New>
 </FormTemplates>
-</file>
-
-<file path=customXml/item2.xml><?xml version="1.0" encoding="utf-8"?>
-<p:properties xmlns:p="http://schemas.microsoft.com/office/2006/metadata/properties" xmlns:xsi="http://www.w3.org/2001/XMLSchema-instance" xmlns:pc="http://schemas.microsoft.com/office/infopath/2007/PartnerControls">
-  <documentManagement/>
-</p:properties>
 </file>
 
 <file path=customXml/item3.xml><?xml version="1.0" encoding="utf-8"?>
@@ -2810,18 +3147,18 @@
 </file>
 
 <file path=customXml/itemProps1.xml><?xml version="1.0" encoding="utf-8"?>
-<ds:datastoreItem xmlns:ds="http://schemas.openxmlformats.org/officeDocument/2006/customXml" ds:itemID="{CD24D965-980C-4343-B2F2-293661E6DD1F}">
+<ds:datastoreItem xmlns:ds="http://schemas.openxmlformats.org/officeDocument/2006/customXml" ds:itemID="{657B8F3E-F442-4684-83E9-E767A9B0A4C6}">
   <ds:schemaRefs>
-    <ds:schemaRef ds:uri="http://schemas.microsoft.com/sharepoint/v3/contenttype/forms"/>
+    <ds:schemaRef ds:uri="http://schemas.microsoft.com/office/2006/metadata/properties"/>
+    <ds:schemaRef ds:uri="http://schemas.microsoft.com/office/infopath/2007/PartnerControls"/>
   </ds:schemaRefs>
 </ds:datastoreItem>
 </file>
 
 <file path=customXml/itemProps2.xml><?xml version="1.0" encoding="utf-8"?>
-<ds:datastoreItem xmlns:ds="http://schemas.openxmlformats.org/officeDocument/2006/customXml" ds:itemID="{657B8F3E-F442-4684-83E9-E767A9B0A4C6}">
+<ds:datastoreItem xmlns:ds="http://schemas.openxmlformats.org/officeDocument/2006/customXml" ds:itemID="{CD24D965-980C-4343-B2F2-293661E6DD1F}">
   <ds:schemaRefs>
-    <ds:schemaRef ds:uri="http://schemas.microsoft.com/office/2006/metadata/properties"/>
-    <ds:schemaRef ds:uri="http://schemas.microsoft.com/office/infopath/2007/PartnerControls"/>
+    <ds:schemaRef ds:uri="http://schemas.microsoft.com/sharepoint/v3/contenttype/forms"/>
   </ds:schemaRefs>
 </ds:datastoreItem>
 </file>

</xml_diff>